<commit_message>
lab6: Scheduling problem with optimisation
</commit_message>
<xml_diff>
--- a/lab5Scheduling.docx
+++ b/lab5Scheduling.docx
@@ -14,16 +14,16 @@
     </w:p>
     <w:p>
       <w:pPr>
-        <w:jc w:val="center"/>
+        <w:ind w:left="-1276"/>
       </w:pPr>
       <w:r>
         <w:rPr>
           <w:noProof/>
         </w:rPr>
         <w:drawing>
-          <wp:inline distT="0" distB="0" distL="0" distR="0" wp14:anchorId="127E0BBE" wp14:editId="34E45902">
-            <wp:extent cx="9290050" cy="943361"/>
-            <wp:effectExtent l="0" t="0" r="0" b="9525"/>
+          <wp:inline distT="0" distB="0" distL="0" distR="0" wp14:anchorId="127E0BBE" wp14:editId="09F65AE6">
+            <wp:extent cx="7247401" cy="735940"/>
+            <wp:effectExtent l="0" t="0" r="0" b="7620"/>
             <wp:docPr id="1759995790" name="Picture 1"/>
             <wp:cNvGraphicFramePr>
               <a:graphicFrameLocks xmlns:a="http://schemas.openxmlformats.org/drawingml/2006/main" noChangeAspect="1"/>
@@ -38,7 +38,7 @@
                     </pic:cNvPicPr>
                   </pic:nvPicPr>
                   <pic:blipFill>
-                    <a:blip r:embed="rId4">
+                    <a:blip r:embed="rId4" cstate="print">
                       <a:extLst>
                         <a:ext uri="{28A0092B-C50C-407E-A947-70E740481C1C}">
                           <a14:useLocalDpi xmlns:a14="http://schemas.microsoft.com/office/drawing/2010/main" val="0"/>
@@ -53,7 +53,7 @@
                   <pic:spPr bwMode="auto">
                     <a:xfrm>
                       <a:off x="0" y="0"/>
-                      <a:ext cx="9344935" cy="948934"/>
+                      <a:ext cx="7502030" cy="761796"/>
                     </a:xfrm>
                     <a:prstGeom prst="rect">
                       <a:avLst/>

</xml_diff>